<commit_message>
text of exmplication's pdf
</commit_message>
<xml_diff>
--- a/docs/démarche choisie.docx
+++ b/docs/démarche choisie.docx
@@ -237,16 +237,22 @@
       <w:r>
         <w:t xml:space="preserve">’architecture </w:t>
       </w:r>
-      <w:proofErr w:type="gramStart"/>
-      <w:r>
-        <w:t>final</w:t>
-      </w:r>
-      <w:proofErr w:type="gramEnd"/>
+      <w:r>
+        <w:t>finale</w:t>
+      </w:r>
       <w:r>
         <w:t xml:space="preserve"> du programme</w:t>
       </w:r>
       <w:r>
-        <w:t xml:space="preserve"> a été dicté par le souci de séparer la création de la base de données de sa manipulation et in fine du programme final. </w:t>
+        <w:t xml:space="preserve"> a été </w:t>
+      </w:r>
+      <w:bookmarkStart w:id="0" w:name="_GoBack"/>
+      <w:bookmarkEnd w:id="0"/>
+      <w:r>
+        <w:t>dictée</w:t>
+      </w:r>
+      <w:r>
+        <w:t xml:space="preserve"> par le souci de séparer la création de la base de données de sa manipulation et in fine du programme final. </w:t>
       </w:r>
       <w:r>
         <w:t xml:space="preserve">Les classes principales, </w:t>
@@ -281,12 +287,7 @@
       </w:r>
       <w:proofErr w:type="spellStart"/>
       <w:r>
-        <w:t>ité</w:t>
-      </w:r>
-      <w:bookmarkStart w:id="0" w:name="_GoBack"/>
-      <w:bookmarkEnd w:id="0"/>
-      <w:r>
-        <w:t>rable</w:t>
+        <w:t>itérable</w:t>
       </w:r>
       <w:proofErr w:type="spellEnd"/>
       <w:r>

</xml_diff>